<commit_message>
add page number to report
</commit_message>
<xml_diff>
--- a/report.docx
+++ b/report.docx
@@ -987,7 +987,16 @@
         <w:rPr>
           <w:rFonts w:eastAsia="Calibri" w:cstheme="minorHAnsi"/>
         </w:rPr>
-        <w:t>The project's data domain encompasses financial markets and brokerage firms operating within them. A brokerage firm facilitates customers' transactions involving securities such as stocks, bonds, options, and futures. The database supports brokerage firms in managing customer accounts and transactions, as well as providing information on the securities they offer for sale.</w:t>
+        <w:t xml:space="preserve">The project's data domain </w:t>
+      </w:r>
+      <w:r>
+        <w:t>encompasses</w:t>
+      </w:r>
+      <w:r>
+        <w:rPr>
+          <w:rFonts w:eastAsia="Calibri" w:cstheme="minorHAnsi"/>
+        </w:rPr>
+        <w:t xml:space="preserve"> financial markets and brokerage firms operating within them. A brokerage firm facilitates customers' transactions involving securities such as stocks, bonds, options, and futures. The database supports brokerage firms in managing customer accounts and transactions, as well as providing information on the securities they offer for sale.</w:t>
       </w:r>
     </w:p>
     <w:p>
@@ -4415,7 +4424,7 @@
           <v:rect id="rectole0000000000" o:spid="_x0000_i1025" style="width:413.7pt;height:378.3pt" o:ole="" o:preferrelative="t" stroked="f">
             <v:imagedata r:id="rId8" o:title=""/>
           </v:rect>
-          <o:OLEObject Type="Embed" ProgID="StaticMetafile" ShapeID="rectole0000000000" DrawAspect="Content" ObjectID="_1775926199" r:id="rId9"/>
+          <o:OLEObject Type="Embed" ProgID="StaticMetafile" ShapeID="rectole0000000000" DrawAspect="Content" ObjectID="_1775926383" r:id="rId9"/>
         </w:object>
       </w:r>
     </w:p>
@@ -5412,7 +5421,7 @@
           <v:rect id="rectole0000000001" o:spid="_x0000_i1026" style="width:429.8pt;height:268.6pt" o:ole="" o:preferrelative="t" stroked="f">
             <v:imagedata r:id="rId10" o:title=""/>
           </v:rect>
-          <o:OLEObject Type="Embed" ProgID="StaticMetafile" ShapeID="rectole0000000001" DrawAspect="Content" ObjectID="_1775926200" r:id="rId11"/>
+          <o:OLEObject Type="Embed" ProgID="StaticMetafile" ShapeID="rectole0000000001" DrawAspect="Content" ObjectID="_1775926384" r:id="rId11"/>
         </w:object>
       </w:r>
     </w:p>
@@ -7938,7 +7947,7 @@
           <v:rect id="rectole0000000004" o:spid="_x0000_i1027" style="width:414.85pt;height:181.1pt" o:ole="" o:preferrelative="t" stroked="f">
             <v:imagedata r:id="rId14" o:title=""/>
           </v:rect>
-          <o:OLEObject Type="Embed" ProgID="StaticMetafile" ShapeID="rectole0000000004" DrawAspect="Content" ObjectID="_1775926201" r:id="rId15"/>
+          <o:OLEObject Type="Embed" ProgID="StaticMetafile" ShapeID="rectole0000000004" DrawAspect="Content" ObjectID="_1775926385" r:id="rId15"/>
         </w:object>
       </w:r>
     </w:p>
@@ -8257,7 +8266,7 @@
           <v:rect id="rectole0000000005" o:spid="_x0000_i1028" style="width:417.05pt;height:184.45pt" o:ole="" o:preferrelative="t" stroked="f">
             <v:imagedata r:id="rId16" o:title=""/>
           </v:rect>
-          <o:OLEObject Type="Embed" ProgID="StaticMetafile" ShapeID="rectole0000000005" DrawAspect="Content" ObjectID="_1775926202" r:id="rId17"/>
+          <o:OLEObject Type="Embed" ProgID="StaticMetafile" ShapeID="rectole0000000005" DrawAspect="Content" ObjectID="_1775926386" r:id="rId17"/>
         </w:object>
       </w:r>
     </w:p>
@@ -8383,7 +8392,7 @@
           <v:rect id="rectole0000000006" o:spid="_x0000_i1029" style="width:443.1pt;height:204.35pt" o:ole="" o:preferrelative="t" stroked="f">
             <v:imagedata r:id="rId18" o:title=""/>
           </v:rect>
-          <o:OLEObject Type="Embed" ProgID="StaticMetafile" ShapeID="rectole0000000006" DrawAspect="Content" ObjectID="_1775926203" r:id="rId19"/>
+          <o:OLEObject Type="Embed" ProgID="StaticMetafile" ShapeID="rectole0000000006" DrawAspect="Content" ObjectID="_1775926387" r:id="rId19"/>
         </w:object>
       </w:r>
     </w:p>
@@ -8540,7 +8549,7 @@
           <v:rect id="rectole0000000007" o:spid="_x0000_i1030" style="width:471.9pt;height:181.1pt" o:ole="" o:preferrelative="t" stroked="f">
             <v:imagedata r:id="rId20" o:title=""/>
           </v:rect>
-          <o:OLEObject Type="Embed" ProgID="StaticMetafile" ShapeID="rectole0000000007" DrawAspect="Content" ObjectID="_1775926204" r:id="rId21"/>
+          <o:OLEObject Type="Embed" ProgID="StaticMetafile" ShapeID="rectole0000000007" DrawAspect="Content" ObjectID="_1775926388" r:id="rId21"/>
         </w:object>
       </w:r>
     </w:p>
@@ -8922,7 +8931,8 @@
       </w:pPr>
     </w:p>
     <w:sectPr>
-      <w:headerReference w:type="first" r:id="rId25"/>
+      <w:headerReference w:type="default" r:id="rId25"/>
+      <w:headerReference w:type="first" r:id="rId26"/>
       <w:pgSz w:w="12240" w:h="15840"/>
       <w:pgMar w:top="1440" w:right="1440" w:bottom="1440" w:left="1440" w:header="720" w:footer="720" w:gutter="0"/>
       <w:cols w:space="720"/>
@@ -8984,6 +8994,59 @@
 </file>
 
 <file path=word/header1.xml><?xml version="1.0" encoding="utf-8"?>
+<w:hdr xmlns:wpc="http://schemas.microsoft.com/office/word/2010/wordprocessingCanvas" xmlns:cx="http://schemas.microsoft.com/office/drawing/2014/chartex" xmlns:cx1="http://schemas.microsoft.com/office/drawing/2015/9/8/chartex" xmlns:cx2="http://schemas.microsoft.com/office/drawing/2015/10/21/chartex" xmlns:cx3="http://schemas.microsoft.com/office/drawing/2016/5/9/chartex" xmlns:cx4="http://schemas.microsoft.com/office/drawing/2016/5/10/chartex" xmlns:cx5="http://schemas.microsoft.com/office/drawing/2016/5/11/chartex" xmlns:cx6="http://schemas.microsoft.com/office/drawing/2016/5/12/chartex" xmlns:cx7="http://schemas.microsoft.com/office/drawing/2016/5/13/chartex" xmlns:cx8="http://schemas.microsoft.com/office/drawing/2016/5/14/chartex" xmlns:mc="http://schemas.openxmlformats.org/markup-compatibility/2006" xmlns:aink="http://schemas.microsoft.com/office/drawing/2016/ink" xmlns:am3d="http://schemas.microsoft.com/office/drawing/2017/model3d" xmlns:o="urn:schemas-microsoft-com:office:office" xmlns:oel="http://schemas.microsoft.com/office/2019/extlst" xmlns:r="http://schemas.openxmlformats.org/officeDocument/2006/relationships" xmlns:m="http://schemas.openxmlformats.org/officeDocument/2006/math" xmlns:v="urn:schemas-microsoft-com:vml" xmlns:wp14="http://schemas.microsoft.com/office/word/2010/wordprocessingDrawing" xmlns:wp="http://schemas.openxmlformats.org/drawingml/2006/wordprocessingDrawing" xmlns:w10="urn:schemas-microsoft-com:office:word" xmlns:w="http://schemas.openxmlformats.org/wordprocessingml/2006/main" xmlns:w14="http://schemas.microsoft.com/office/word/2010/wordml" xmlns:w15="http://schemas.microsoft.com/office/word/2012/wordml" xmlns:w16cex="http://schemas.microsoft.com/office/word/2018/wordml/cex" xmlns:w16cid="http://schemas.microsoft.com/office/word/2016/wordml/cid" xmlns:w16="http://schemas.microsoft.com/office/word/2018/wordml" xmlns:w16sdtdh="http://schemas.microsoft.com/office/word/2020/wordml/sdtdatahash" xmlns:w16se="http://schemas.microsoft.com/office/word/2015/wordml/symex" xmlns:wpg="http://schemas.microsoft.com/office/word/2010/wordprocessingGroup" xmlns:wpi="http://schemas.microsoft.com/office/word/2010/wordprocessingInk" xmlns:wne="http://schemas.microsoft.com/office/word/2006/wordml" xmlns:wps="http://schemas.microsoft.com/office/word/2010/wordprocessingShape" mc:Ignorable="w14 w15 w16se w16cid w16 w16cex w16sdtdh wp14">
+  <w:sdt>
+    <w:sdtPr>
+      <w:id w:val="1361698586"/>
+      <w:docPartObj>
+        <w:docPartGallery w:val="Page Numbers (Top of Page)"/>
+        <w:docPartUnique/>
+      </w:docPartObj>
+    </w:sdtPr>
+    <w:sdtEndPr>
+      <w:rPr>
+        <w:noProof/>
+      </w:rPr>
+    </w:sdtEndPr>
+    <w:sdtContent>
+      <w:p>
+        <w:pPr>
+          <w:pStyle w:val="Header"/>
+          <w:jc w:val="right"/>
+        </w:pPr>
+        <w:r>
+          <w:fldChar w:fldCharType="begin"/>
+        </w:r>
+        <w:r>
+          <w:instrText xml:space="preserve"> PAGE   \* MERGEFORMAT </w:instrText>
+        </w:r>
+        <w:r>
+          <w:fldChar w:fldCharType="separate"/>
+        </w:r>
+        <w:r>
+          <w:rPr>
+            <w:noProof/>
+          </w:rPr>
+          <w:t>2</w:t>
+        </w:r>
+        <w:r>
+          <w:rPr>
+            <w:noProof/>
+          </w:rPr>
+          <w:fldChar w:fldCharType="end"/>
+        </w:r>
+      </w:p>
+    </w:sdtContent>
+  </w:sdt>
+  <w:p>
+    <w:pPr>
+      <w:pStyle w:val="Header"/>
+    </w:pPr>
+  </w:p>
+</w:hdr>
+</file>
+
+<file path=word/header2.xml><?xml version="1.0" encoding="utf-8"?>
 <w:hdr xmlns:wpc="http://schemas.microsoft.com/office/word/2010/wordprocessingCanvas" xmlns:cx="http://schemas.microsoft.com/office/drawing/2014/chartex" xmlns:cx1="http://schemas.microsoft.com/office/drawing/2015/9/8/chartex" xmlns:cx2="http://schemas.microsoft.com/office/drawing/2015/10/21/chartex" xmlns:cx3="http://schemas.microsoft.com/office/drawing/2016/5/9/chartex" xmlns:cx4="http://schemas.microsoft.com/office/drawing/2016/5/10/chartex" xmlns:cx5="http://schemas.microsoft.com/office/drawing/2016/5/11/chartex" xmlns:cx6="http://schemas.microsoft.com/office/drawing/2016/5/12/chartex" xmlns:cx7="http://schemas.microsoft.com/office/drawing/2016/5/13/chartex" xmlns:cx8="http://schemas.microsoft.com/office/drawing/2016/5/14/chartex" xmlns:mc="http://schemas.openxmlformats.org/markup-compatibility/2006" xmlns:aink="http://schemas.microsoft.com/office/drawing/2016/ink" xmlns:am3d="http://schemas.microsoft.com/office/drawing/2017/model3d" xmlns:o="urn:schemas-microsoft-com:office:office" xmlns:oel="http://schemas.microsoft.com/office/2019/extlst" xmlns:r="http://schemas.openxmlformats.org/officeDocument/2006/relationships" xmlns:m="http://schemas.openxmlformats.org/officeDocument/2006/math" xmlns:v="urn:schemas-microsoft-com:vml" xmlns:wp14="http://schemas.microsoft.com/office/word/2010/wordprocessingDrawing" xmlns:wp="http://schemas.openxmlformats.org/drawingml/2006/wordprocessingDrawing" xmlns:w10="urn:schemas-microsoft-com:office:word" xmlns:w="http://schemas.openxmlformats.org/wordprocessingml/2006/main" xmlns:w14="http://schemas.microsoft.com/office/word/2010/wordml" xmlns:w15="http://schemas.microsoft.com/office/word/2012/wordml" xmlns:w16cex="http://schemas.microsoft.com/office/word/2018/wordml/cex" xmlns:w16cid="http://schemas.microsoft.com/office/word/2016/wordml/cid" xmlns:w16="http://schemas.microsoft.com/office/word/2018/wordml" xmlns:w16sdtdh="http://schemas.microsoft.com/office/word/2020/wordml/sdtdatahash" xmlns:w16se="http://schemas.microsoft.com/office/word/2015/wordml/symex" xmlns:wpg="http://schemas.microsoft.com/office/word/2010/wordprocessingGroup" xmlns:wpi="http://schemas.microsoft.com/office/word/2010/wordprocessingInk" xmlns:wne="http://schemas.microsoft.com/office/word/2006/wordml" xmlns:wps="http://schemas.microsoft.com/office/word/2010/wordprocessingShape" mc:Ignorable="w14 w15 w16se w16cid w16 w16cex w16sdtdh wp14">
   <w:p>
     <w:pPr>
@@ -11043,7 +11106,6 @@
   <w:style w:type="character" w:default="1" w:styleId="DefaultParagraphFont">
     <w:name w:val="Default Paragraph Font"/>
     <w:uiPriority w:val="1"/>
-    <w:semiHidden/>
     <w:unhideWhenUsed/>
   </w:style>
   <w:style w:type="table" w:default="1" w:styleId="TableNormal">

</xml_diff>